<commit_message>
Index color fix, Colors data send fix
</commit_message>
<xml_diff>
--- a/SOC_prace.docx
+++ b/SOC_prace.docx
@@ -830,6 +830,7 @@
           <w:szCs w:val="40"/>
         </w:rPr>
       </w:pPr>
+      <w:proofErr w:type="spellStart"/>
       <w:r>
         <w:rPr>
           <w:b/>
@@ -838,8 +839,53 @@
           <w:sz w:val="40"/>
           <w:szCs w:val="40"/>
         </w:rPr>
-        <w:t>Color gradients research</w:t>
-      </w:r>
+        <w:t>Color</w:t>
+      </w:r>
+      <w:proofErr w:type="spellEnd"/>
+      <w:r>
+        <w:rPr>
+          <w:b/>
+          <w:bCs/>
+          <w:color w:val="000000" w:themeColor="text1"/>
+          <w:sz w:val="40"/>
+          <w:szCs w:val="40"/>
+        </w:rPr>
+        <w:t xml:space="preserve"> </w:t>
+      </w:r>
+      <w:proofErr w:type="spellStart"/>
+      <w:r>
+        <w:rPr>
+          <w:b/>
+          <w:bCs/>
+          <w:color w:val="000000" w:themeColor="text1"/>
+          <w:sz w:val="40"/>
+          <w:szCs w:val="40"/>
+        </w:rPr>
+        <w:t>gradients</w:t>
+      </w:r>
+      <w:proofErr w:type="spellEnd"/>
+      <w:r>
+        <w:rPr>
+          <w:b/>
+          <w:bCs/>
+          <w:color w:val="000000" w:themeColor="text1"/>
+          <w:sz w:val="40"/>
+          <w:szCs w:val="40"/>
+        </w:rPr>
+        <w:t xml:space="preserve"> </w:t>
+      </w:r>
+      <w:proofErr w:type="spellStart"/>
+      <w:r>
+        <w:rPr>
+          <w:b/>
+          <w:bCs/>
+          <w:color w:val="000000" w:themeColor="text1"/>
+          <w:sz w:val="40"/>
+          <w:szCs w:val="40"/>
+        </w:rPr>
+        <w:t>research</w:t>
+      </w:r>
+      <w:proofErr w:type="spellEnd"/>
     </w:p>
     <w:p>
       <w:pPr>
@@ -1054,43 +1100,7 @@
           <w:sz w:val="32"/>
           <w:szCs w:val="32"/>
         </w:rPr>
-        <w:t>Gymnázium Zlín - Lesní čtvrť</w:t>
-      </w:r>
-      <w:r>
-        <w:rPr>
-          <w:bCs/>
-          <w:color w:val="000000" w:themeColor="text1"/>
-          <w:sz w:val="32"/>
-          <w:szCs w:val="32"/>
-        </w:rPr>
-        <w:t xml:space="preserve">, </w:t>
-      </w:r>
-      <w:r>
-        <w:rPr>
-          <w:bCs/>
-          <w:color w:val="000000" w:themeColor="text1"/>
-          <w:sz w:val="32"/>
-          <w:szCs w:val="32"/>
-        </w:rPr>
-        <w:t>Lesní čtvrť III 1364</w:t>
-      </w:r>
-      <w:r>
-        <w:rPr>
-          <w:bCs/>
-          <w:color w:val="000000" w:themeColor="text1"/>
-          <w:sz w:val="32"/>
-          <w:szCs w:val="32"/>
-        </w:rPr>
-        <w:t xml:space="preserve">, </w:t>
-      </w:r>
-      <w:r>
-        <w:rPr>
-          <w:bCs/>
-          <w:color w:val="000000" w:themeColor="text1"/>
-          <w:sz w:val="32"/>
-          <w:szCs w:val="32"/>
-        </w:rPr>
-        <w:t>760 01 Zlín</w:t>
+        <w:t>Gymnázium Zlín - Lesní čtvrť, Lesní čtvrť III 1364, 760 01 Zlín</w:t>
       </w:r>
     </w:p>
     <w:p>
@@ -1171,9 +1181,9 @@
           <w:color w:val="000000" w:themeColor="text1"/>
           <w:sz w:val="32"/>
           <w:szCs w:val="32"/>
-          <w:lang w:val="en-GB"/>
-        </w:rPr>
-        <w:t>prof. Ing.</w:t>
+          <w:lang w:val="pl-PL"/>
+        </w:rPr>
+        <w:t xml:space="preserve">prof. Ing. </w:t>
       </w:r>
       <w:r>
         <w:rPr>
@@ -1183,7 +1193,7 @@
           <w:szCs w:val="32"/>
           <w:lang w:val="en-GB"/>
         </w:rPr>
-        <w:t xml:space="preserve"> </w:t>
+        <w:t>A</w:t>
       </w:r>
       <w:r>
         <w:rPr>
@@ -1193,8 +1203,9 @@
           <w:szCs w:val="32"/>
           <w:lang w:val="en-GB"/>
         </w:rPr>
-        <w:t>A</w:t>
-      </w:r>
+        <w:t xml:space="preserve">dam </w:t>
+      </w:r>
+      <w:proofErr w:type="spellStart"/>
       <w:r>
         <w:rPr>
           <w:bCs/>
@@ -1203,7 +1214,7 @@
           <w:szCs w:val="32"/>
           <w:lang w:val="en-GB"/>
         </w:rPr>
-        <w:t xml:space="preserve">dam </w:t>
+        <w:t>H</w:t>
       </w:r>
       <w:r>
         <w:rPr>
@@ -1213,8 +1224,9 @@
           <w:szCs w:val="32"/>
           <w:lang w:val="en-GB"/>
         </w:rPr>
-        <w:t>H</w:t>
-      </w:r>
+        <w:t>erout</w:t>
+      </w:r>
+      <w:proofErr w:type="spellEnd"/>
       <w:r>
         <w:rPr>
           <w:bCs/>
@@ -1223,7 +1235,7 @@
           <w:szCs w:val="32"/>
           <w:lang w:val="en-GB"/>
         </w:rPr>
-        <w:t xml:space="preserve">erout </w:t>
+        <w:t xml:space="preserve"> </w:t>
       </w:r>
       <w:r>
         <w:rPr>
@@ -1243,7 +1255,7 @@
           <w:szCs w:val="32"/>
           <w:lang w:val="en-GB"/>
         </w:rPr>
-        <w:t xml:space="preserve">, </w:t>
+        <w:t xml:space="preserve">, Ing. </w:t>
       </w:r>
       <w:r>
         <w:rPr>
@@ -1253,7 +1265,7 @@
           <w:szCs w:val="32"/>
           <w:lang w:val="en-GB"/>
         </w:rPr>
-        <w:t>Ing.</w:t>
+        <w:t>A</w:t>
       </w:r>
       <w:r>
         <w:rPr>
@@ -1263,8 +1275,9 @@
           <w:szCs w:val="32"/>
           <w:lang w:val="en-GB"/>
         </w:rPr>
-        <w:t xml:space="preserve"> </w:t>
-      </w:r>
+        <w:t xml:space="preserve">lena </w:t>
+      </w:r>
+      <w:proofErr w:type="spellStart"/>
       <w:r>
         <w:rPr>
           <w:bCs/>
@@ -1273,7 +1286,7 @@
           <w:szCs w:val="32"/>
           <w:lang w:val="en-GB"/>
         </w:rPr>
-        <w:t>A</w:t>
+        <w:t>T</w:t>
       </w:r>
       <w:r>
         <w:rPr>
@@ -1283,28 +1296,9 @@
           <w:szCs w:val="32"/>
           <w:lang w:val="en-GB"/>
         </w:rPr>
-        <w:t xml:space="preserve">lena </w:t>
-      </w:r>
-      <w:r>
-        <w:rPr>
-          <w:bCs/>
-          <w:color w:val="000000" w:themeColor="text1"/>
-          <w:sz w:val="32"/>
-          <w:szCs w:val="32"/>
-          <w:lang w:val="en-GB"/>
-        </w:rPr>
-        <w:t>T</w:t>
-      </w:r>
-      <w:r>
-        <w:rPr>
-          <w:bCs/>
-          <w:color w:val="000000" w:themeColor="text1"/>
-          <w:sz w:val="32"/>
-          <w:szCs w:val="32"/>
-          <w:lang w:val="en-GB"/>
-        </w:rPr>
         <w:t>esařová</w:t>
       </w:r>
+      <w:proofErr w:type="spellEnd"/>
     </w:p>
     <w:p>
       <w:pPr>
@@ -1592,7 +1586,15 @@
     </w:p>
     <w:p>
       <w:r>
-        <w:t>Naše práce spočívala ve vytváření webové stránky pro sběr dat na výzkum barevných škál, následně i stránky pro jejich vyhodnocení. Zabývali jsme se jak front-endem, tedy rozhraním pro koncového uživatele, tak i back-endem, zpracováním na straně serveru.</w:t>
+        <w:t xml:space="preserve">Naše práce spočívala ve vytváření webové stránky pro sběr dat na výzkum barevných škál, následně i stránky pro jejich vyhodnocení. Zabývali jsme se jak front-endem, tedy rozhraním pro koncového uživatele, tak i </w:t>
+      </w:r>
+      <w:proofErr w:type="spellStart"/>
+      <w:r>
+        <w:t>back</w:t>
+      </w:r>
+      <w:proofErr w:type="spellEnd"/>
+      <w:r>
+        <w:t>-endem, zpracováním na straně serveru.</w:t>
       </w:r>
     </w:p>
     <w:p>
@@ -1628,6 +1630,7 @@
           <w:szCs w:val="36"/>
         </w:rPr>
       </w:pPr>
+      <w:proofErr w:type="spellStart"/>
       <w:r>
         <w:rPr>
           <w:b/>
@@ -1637,10 +1640,256 @@
         </w:rPr>
         <w:t>Annotation</w:t>
       </w:r>
-    </w:p>
-    <w:p>
-      <w:r>
-        <w:t>Our work consisted of creating a web page, which collects data for color gradients research, as well as page for its evaulation. We have been dealing with front-end developement, or the user interface, and also with back-end, the server sided code.</w:t>
+      <w:proofErr w:type="spellEnd"/>
+    </w:p>
+    <w:p>
+      <w:proofErr w:type="spellStart"/>
+      <w:r>
+        <w:t>Our</w:t>
+      </w:r>
+      <w:proofErr w:type="spellEnd"/>
+      <w:r>
+        <w:t xml:space="preserve"> </w:t>
+      </w:r>
+      <w:proofErr w:type="spellStart"/>
+      <w:r>
+        <w:t>work</w:t>
+      </w:r>
+      <w:proofErr w:type="spellEnd"/>
+      <w:r>
+        <w:t xml:space="preserve"> </w:t>
+      </w:r>
+      <w:proofErr w:type="spellStart"/>
+      <w:r>
+        <w:t>consisted</w:t>
+      </w:r>
+      <w:proofErr w:type="spellEnd"/>
+      <w:r>
+        <w:t xml:space="preserve"> </w:t>
+      </w:r>
+      <w:proofErr w:type="spellStart"/>
+      <w:r>
+        <w:t>of</w:t>
+      </w:r>
+      <w:proofErr w:type="spellEnd"/>
+      <w:r>
+        <w:t xml:space="preserve"> </w:t>
+      </w:r>
+      <w:proofErr w:type="spellStart"/>
+      <w:r>
+        <w:t>creating</w:t>
+      </w:r>
+      <w:proofErr w:type="spellEnd"/>
+      <w:r>
+        <w:t xml:space="preserve"> a web </w:t>
+      </w:r>
+      <w:proofErr w:type="spellStart"/>
+      <w:r>
+        <w:t>page</w:t>
+      </w:r>
+      <w:proofErr w:type="spellEnd"/>
+      <w:r>
+        <w:t xml:space="preserve">, </w:t>
+      </w:r>
+      <w:proofErr w:type="spellStart"/>
+      <w:r>
+        <w:t>which</w:t>
+      </w:r>
+      <w:proofErr w:type="spellEnd"/>
+      <w:r>
+        <w:t xml:space="preserve"> </w:t>
+      </w:r>
+      <w:proofErr w:type="spellStart"/>
+      <w:r>
+        <w:t>collects</w:t>
+      </w:r>
+      <w:proofErr w:type="spellEnd"/>
+      <w:r>
+        <w:t xml:space="preserve"> data </w:t>
+      </w:r>
+      <w:proofErr w:type="spellStart"/>
+      <w:r>
+        <w:t>for</w:t>
+      </w:r>
+      <w:proofErr w:type="spellEnd"/>
+      <w:r>
+        <w:t xml:space="preserve"> </w:t>
+      </w:r>
+      <w:proofErr w:type="spellStart"/>
+      <w:r>
+        <w:t>color</w:t>
+      </w:r>
+      <w:proofErr w:type="spellEnd"/>
+      <w:r>
+        <w:t xml:space="preserve"> </w:t>
+      </w:r>
+      <w:proofErr w:type="spellStart"/>
+      <w:r>
+        <w:t>gradients</w:t>
+      </w:r>
+      <w:proofErr w:type="spellEnd"/>
+      <w:r>
+        <w:t xml:space="preserve"> </w:t>
+      </w:r>
+      <w:proofErr w:type="spellStart"/>
+      <w:r>
+        <w:t>research</w:t>
+      </w:r>
+      <w:proofErr w:type="spellEnd"/>
+      <w:r>
+        <w:t xml:space="preserve">, as </w:t>
+      </w:r>
+      <w:proofErr w:type="spellStart"/>
+      <w:r>
+        <w:t>well</w:t>
+      </w:r>
+      <w:proofErr w:type="spellEnd"/>
+      <w:r>
+        <w:t xml:space="preserve"> as </w:t>
+      </w:r>
+      <w:proofErr w:type="spellStart"/>
+      <w:r>
+        <w:t>page</w:t>
+      </w:r>
+      <w:proofErr w:type="spellEnd"/>
+      <w:r>
+        <w:t xml:space="preserve"> </w:t>
+      </w:r>
+      <w:proofErr w:type="spellStart"/>
+      <w:r>
+        <w:t>for</w:t>
+      </w:r>
+      <w:proofErr w:type="spellEnd"/>
+      <w:r>
+        <w:t xml:space="preserve"> </w:t>
+      </w:r>
+      <w:proofErr w:type="spellStart"/>
+      <w:r>
+        <w:t>its</w:t>
+      </w:r>
+      <w:proofErr w:type="spellEnd"/>
+      <w:r>
+        <w:t xml:space="preserve"> </w:t>
+      </w:r>
+      <w:proofErr w:type="spellStart"/>
+      <w:r>
+        <w:t>evaulation</w:t>
+      </w:r>
+      <w:proofErr w:type="spellEnd"/>
+      <w:r>
+        <w:t xml:space="preserve">. </w:t>
+      </w:r>
+      <w:proofErr w:type="spellStart"/>
+      <w:r>
+        <w:t>We</w:t>
+      </w:r>
+      <w:proofErr w:type="spellEnd"/>
+      <w:r>
+        <w:t xml:space="preserve"> </w:t>
+      </w:r>
+      <w:proofErr w:type="spellStart"/>
+      <w:r>
+        <w:t>have</w:t>
+      </w:r>
+      <w:proofErr w:type="spellEnd"/>
+      <w:r>
+        <w:t xml:space="preserve"> </w:t>
+      </w:r>
+      <w:proofErr w:type="spellStart"/>
+      <w:r>
+        <w:t>been</w:t>
+      </w:r>
+      <w:proofErr w:type="spellEnd"/>
+      <w:r>
+        <w:t xml:space="preserve"> </w:t>
+      </w:r>
+      <w:proofErr w:type="spellStart"/>
+      <w:r>
+        <w:t>dealing</w:t>
+      </w:r>
+      <w:proofErr w:type="spellEnd"/>
+      <w:r>
+        <w:t xml:space="preserve"> </w:t>
+      </w:r>
+      <w:proofErr w:type="spellStart"/>
+      <w:r>
+        <w:t>with</w:t>
+      </w:r>
+      <w:proofErr w:type="spellEnd"/>
+      <w:r>
+        <w:t xml:space="preserve"> front-end </w:t>
+      </w:r>
+      <w:proofErr w:type="spellStart"/>
+      <w:r>
+        <w:t>developement</w:t>
+      </w:r>
+      <w:proofErr w:type="spellEnd"/>
+      <w:r>
+        <w:t xml:space="preserve">, </w:t>
+      </w:r>
+      <w:proofErr w:type="spellStart"/>
+      <w:r>
+        <w:t>or</w:t>
+      </w:r>
+      <w:proofErr w:type="spellEnd"/>
+      <w:r>
+        <w:t xml:space="preserve"> </w:t>
+      </w:r>
+      <w:proofErr w:type="spellStart"/>
+      <w:r>
+        <w:t>the</w:t>
+      </w:r>
+      <w:proofErr w:type="spellEnd"/>
+      <w:r>
+        <w:t xml:space="preserve"> user interface, and </w:t>
+      </w:r>
+      <w:proofErr w:type="spellStart"/>
+      <w:r>
+        <w:t>also</w:t>
+      </w:r>
+      <w:proofErr w:type="spellEnd"/>
+      <w:r>
+        <w:t xml:space="preserve"> </w:t>
+      </w:r>
+      <w:proofErr w:type="spellStart"/>
+      <w:r>
+        <w:t>with</w:t>
+      </w:r>
+      <w:proofErr w:type="spellEnd"/>
+      <w:r>
+        <w:t xml:space="preserve"> </w:t>
+      </w:r>
+      <w:proofErr w:type="spellStart"/>
+      <w:r>
+        <w:t>back</w:t>
+      </w:r>
+      <w:proofErr w:type="spellEnd"/>
+      <w:r>
+        <w:t xml:space="preserve">-end, </w:t>
+      </w:r>
+      <w:proofErr w:type="spellStart"/>
+      <w:r>
+        <w:t>the</w:t>
+      </w:r>
+      <w:proofErr w:type="spellEnd"/>
+      <w:r>
+        <w:t xml:space="preserve"> server </w:t>
+      </w:r>
+      <w:proofErr w:type="spellStart"/>
+      <w:r>
+        <w:t>sided</w:t>
+      </w:r>
+      <w:proofErr w:type="spellEnd"/>
+      <w:r>
+        <w:t xml:space="preserve"> </w:t>
+      </w:r>
+      <w:proofErr w:type="spellStart"/>
+      <w:r>
+        <w:t>code</w:t>
+      </w:r>
+      <w:proofErr w:type="spellEnd"/>
+      <w:r>
+        <w:t>.</w:t>
       </w:r>
     </w:p>
     <w:p>
@@ -1652,6 +1901,7 @@
           <w:szCs w:val="36"/>
         </w:rPr>
       </w:pPr>
+      <w:proofErr w:type="spellStart"/>
       <w:r>
         <w:rPr>
           <w:b/>
@@ -1661,11 +1911,33 @@
         </w:rPr>
         <w:t>Keywords</w:t>
       </w:r>
-    </w:p>
-    <w:p>
-      <w:r>
-        <w:t>web, research, JavaScript, colors, gradients</w:t>
-      </w:r>
+      <w:proofErr w:type="spellEnd"/>
+    </w:p>
+    <w:p>
+      <w:r>
+        <w:t xml:space="preserve">web, </w:t>
+      </w:r>
+      <w:proofErr w:type="spellStart"/>
+      <w:r>
+        <w:t>research</w:t>
+      </w:r>
+      <w:proofErr w:type="spellEnd"/>
+      <w:r>
+        <w:t xml:space="preserve">, JavaScript, </w:t>
+      </w:r>
+      <w:proofErr w:type="spellStart"/>
+      <w:r>
+        <w:t>colors</w:t>
+      </w:r>
+      <w:proofErr w:type="spellEnd"/>
+      <w:r>
+        <w:t xml:space="preserve">, </w:t>
+      </w:r>
+      <w:proofErr w:type="spellStart"/>
+      <w:r>
+        <w:t>gradients</w:t>
+      </w:r>
+      <w:proofErr w:type="spellEnd"/>
     </w:p>
     <w:p>
       <w:pPr>
@@ -2918,6 +3190,9 @@
         <w:spacing w:before="360" w:after="0"/>
       </w:pPr>
       <w:r>
+        <w:rPr>
+          <w:noProof/>
+        </w:rPr>
         <w:drawing>
           <wp:inline distT="0" distB="0" distL="0" distR="0" wp14:anchorId="405A3137" wp14:editId="1F72DF4C">
             <wp:extent cx="5505450" cy="332105"/>
@@ -3016,24 +3291,14 @@
       <w:r>
         <w:t xml:space="preserve">Obrázek </w:t>
       </w:r>
-      <w:r>
-        <w:fldChar w:fldCharType="begin"/>
-      </w:r>
-      <w:r>
-        <w:instrText xml:space="preserve"> SEQ Obrázek \* ARABIC </w:instrText>
-      </w:r>
-      <w:r>
-        <w:fldChar w:fldCharType="separate"/>
-      </w:r>
-      <w:r>
-        <w:rPr>
-          <w:noProof/>
-        </w:rPr>
-        <w:t>1</w:t>
-      </w:r>
-      <w:r>
-        <w:fldChar w:fldCharType="end"/>
-      </w:r>
+      <w:fldSimple w:instr=" SEQ Obrázek \* ARABIC ">
+        <w:r>
+          <w:rPr>
+            <w:noProof/>
+          </w:rPr>
+          <w:t>1</w:t>
+        </w:r>
+      </w:fldSimple>
       <w:r>
         <w:t>: Škála horké - studené</w:t>
       </w:r>
@@ -3166,11 +3431,27 @@
         <w:ind w:firstLine="576"/>
       </w:pPr>
       <w:r>
-        <w:t>JSON, neboli JavaScript Object Notation je velmi univerzální datový formát, který</w:t>
-      </w:r>
+        <w:t xml:space="preserve">JSON, neboli JavaScript </w:t>
+      </w:r>
+      <w:proofErr w:type="spellStart"/>
+      <w:r>
+        <w:t>Object</w:t>
+      </w:r>
+      <w:proofErr w:type="spellEnd"/>
       <w:r>
         <w:t xml:space="preserve"> </w:t>
       </w:r>
+      <w:proofErr w:type="spellStart"/>
+      <w:r>
+        <w:t>Notation</w:t>
+      </w:r>
+      <w:proofErr w:type="spellEnd"/>
+      <w:r>
+        <w:t xml:space="preserve"> je velmi univerzální datový formát, který</w:t>
+      </w:r>
+      <w:r>
+        <w:t xml:space="preserve"> </w:t>
+      </w:r>
       <w:r>
         <w:t>umožňuje ukládání libovolných datových struktur. Jeho zápis je lehce čitelný</w:t>
       </w:r>
@@ -3217,7 +3498,15 @@
         <w:t>. Jeho velká nevýhoda je nízké zabezpečení, kde se každý může podívat na jeho obsah. My žádná citlivá nebo osobní data neuchováváme, a j</w:t>
       </w:r>
       <w:r>
-        <w:t>elikož jsme nepotřebovali nijak velkou databázi, pokryl nám prakticky celý back-end, až na jednu výjimku na rozcestníku, kde ho naradilo PHP</w:t>
+        <w:t xml:space="preserve">elikož jsme nepotřebovali nijak velkou databázi, pokryl nám prakticky celý </w:t>
+      </w:r>
+      <w:proofErr w:type="spellStart"/>
+      <w:r>
+        <w:t>back</w:t>
+      </w:r>
+      <w:proofErr w:type="spellEnd"/>
+      <w:r>
+        <w:t>-end, až na jednu výjimku na rozcestníku, kde ho naradilo PHP</w:t>
       </w:r>
       <w:r>
         <w:t>.</w:t>
@@ -3233,7 +3522,194 @@
     </w:p>
     <w:p>
       <w:pPr>
+        <w:ind w:firstLine="432"/>
+      </w:pPr>
+      <w:proofErr w:type="spellStart"/>
+      <w:r>
+        <w:t>Github</w:t>
+      </w:r>
+      <w:proofErr w:type="spellEnd"/>
+      <w:r>
+        <w:t xml:space="preserve"> je webová služba, která velice usnadňuje týmovou spolupráci. Umožnuje ukládání zdrojového kódu softwaru na cloud, odkud jej můžou jednotliví vývojáři stahovat a dále upravovat</w:t>
+      </w:r>
+      <w:r>
+        <w:t>, což nám velmi usnadnilo práci.</w:t>
+      </w:r>
+      <w:r>
+        <w:t xml:space="preserve"> Pokud dojde k nějakému konfliktu mezi verzemi, GitHub obsahuje nástroj na jejich sloučení. [3]</w:t>
+      </w:r>
+    </w:p>
+    <w:p>
+      <w:pPr>
+        <w:ind w:firstLine="432"/>
+      </w:pPr>
+      <w:r>
+        <w:t xml:space="preserve">Další využití měl i na zprovoznění serveru, kde nám usnadnil </w:t>
+      </w:r>
+      <w:r>
+        <w:t>nahrávání</w:t>
+      </w:r>
+      <w:r>
+        <w:t xml:space="preserve"> zdrojového kódu na virtuální stroj, na kterém všechny stránky běží.</w:t>
+      </w:r>
+      <w:r>
+        <w:t xml:space="preserve"> Pomocí jednoho příkazu se stáhne celý </w:t>
+      </w:r>
+      <w:r>
+        <w:lastRenderedPageBreak/>
+        <w:t>repositář</w:t>
+      </w:r>
+      <w:r>
+        <w:t xml:space="preserve"> </w:t>
+      </w:r>
+      <w:r>
+        <w:t>do zvolené složky</w:t>
+      </w:r>
+      <w:r>
+        <w:t xml:space="preserve"> (v ukázce kódu 1 se pouze nahradí User za majitele repositáře a </w:t>
+      </w:r>
+      <w:proofErr w:type="spellStart"/>
+      <w:r>
+        <w:t>Repository</w:t>
+      </w:r>
+      <w:proofErr w:type="spellEnd"/>
+      <w:r>
+        <w:t xml:space="preserve"> za jeho název).</w:t>
+      </w:r>
+      <w:r>
+        <w:t xml:space="preserve"> </w:t>
+      </w:r>
+    </w:p>
+    <w:bookmarkStart w:id="1" w:name="_MON_1737787334"/>
+    <w:bookmarkEnd w:id="1"/>
+    <w:p>
+      <w:r>
+        <w:object w:dxaOrig="9072" w:dyaOrig="1374" w14:anchorId="149AC8F5">
+          <v:shapetype id="_x0000_t75" coordsize="21600,21600" o:spt="75" o:preferrelative="t" path="m@4@5l@4@11@9@11@9@5xe" filled="f" stroked="f">
+            <v:stroke joinstyle="miter"/>
+            <v:formulas>
+              <v:f eqn="if lineDrawn pixelLineWidth 0"/>
+              <v:f eqn="sum @0 1 0"/>
+              <v:f eqn="sum 0 0 @1"/>
+              <v:f eqn="prod @2 1 2"/>
+              <v:f eqn="prod @3 21600 pixelWidth"/>
+              <v:f eqn="prod @3 21600 pixelHeight"/>
+              <v:f eqn="sum @0 0 1"/>
+              <v:f eqn="prod @6 1 2"/>
+              <v:f eqn="prod @7 21600 pixelWidth"/>
+              <v:f eqn="sum @8 21600 0"/>
+              <v:f eqn="prod @7 21600 pixelHeight"/>
+              <v:f eqn="sum @10 21600 0"/>
+            </v:formulas>
+            <v:path o:extrusionok="f" gradientshapeok="t" o:connecttype="rect"/>
+            <o:lock v:ext="edit" aspectratio="t"/>
+          </v:shapetype>
+          <v:shape id="_x0000_i1060" type="#_x0000_t75" style="width:453.5pt;height:68.5pt" o:ole="">
+            <v:imagedata r:id="rId12" o:title=""/>
+          </v:shape>
+          <o:OLEObject Type="Embed" ProgID="Word.OpenDocumentText.12" ShapeID="_x0000_i1060" DrawAspect="Content" ObjectID="_1737788584" r:id="rId13"/>
+        </w:object>
+      </w:r>
+    </w:p>
+    <w:p>
+      <w:pPr>
         <w:ind w:left="432"/>
+      </w:pPr>
+      <w:r>
+        <w:br w:type="page"/>
+      </w:r>
+    </w:p>
+    <w:p>
+      <w:pPr>
+        <w:pStyle w:val="NadpisSOC"/>
+      </w:pPr>
+      <w:r>
+        <w:lastRenderedPageBreak/>
+        <w:t>Dotazníky</w:t>
+      </w:r>
+    </w:p>
+    <w:p>
+      <w:pPr>
+        <w:spacing w:after="0" w:line="240" w:lineRule="auto"/>
+        <w:jc w:val="left"/>
+        <w:rPr>
+          <w:b/>
+          <w:bCs/>
+          <w:smallCaps/>
+          <w:sz w:val="36"/>
+          <w:szCs w:val="36"/>
+        </w:rPr>
+      </w:pPr>
+      <w:r>
+        <w:br w:type="page"/>
+      </w:r>
+    </w:p>
+    <w:p>
+      <w:pPr>
+        <w:pStyle w:val="NadpisSOC"/>
+      </w:pPr>
+      <w:r>
+        <w:lastRenderedPageBreak/>
+        <w:t>Výsledkové stránky</w:t>
+      </w:r>
+    </w:p>
+    <w:p>
+      <w:pPr>
+        <w:spacing w:after="0" w:line="240" w:lineRule="auto"/>
+        <w:jc w:val="left"/>
+        <w:rPr>
+          <w:b/>
+          <w:bCs/>
+          <w:smallCaps/>
+          <w:sz w:val="36"/>
+          <w:szCs w:val="36"/>
+        </w:rPr>
+      </w:pPr>
+      <w:r>
+        <w:br w:type="page"/>
+      </w:r>
+    </w:p>
+    <w:p>
+      <w:pPr>
+        <w:pStyle w:val="NadpisSOC"/>
+      </w:pPr>
+      <w:r>
+        <w:lastRenderedPageBreak/>
+        <w:t>Výsledky výzkumu</w:t>
+      </w:r>
+    </w:p>
+    <w:p>
+      <w:pPr>
+        <w:spacing w:after="0" w:line="240" w:lineRule="auto"/>
+        <w:jc w:val="left"/>
+        <w:rPr>
+          <w:b/>
+          <w:bCs/>
+          <w:smallCaps/>
+          <w:sz w:val="36"/>
+          <w:szCs w:val="36"/>
+        </w:rPr>
+      </w:pPr>
+      <w:r>
+        <w:br w:type="page"/>
+      </w:r>
+    </w:p>
+    <w:p>
+      <w:pPr>
+        <w:pStyle w:val="NadpisSOC"/>
+      </w:pPr>
+      <w:r>
+        <w:lastRenderedPageBreak/>
+        <w:t>Server</w:t>
+      </w:r>
+    </w:p>
+    <w:p>
+      <w:pPr>
+        <w:pStyle w:val="PodnadpisSOC"/>
+        <w:rPr>
+          <w:sz w:val="36"/>
+          <w:szCs w:val="36"/>
+        </w:rPr>
       </w:pPr>
       <w:r>
         <w:br w:type="page"/>
@@ -3265,12 +3741,53 @@
           <w:i/>
           <w:iCs/>
         </w:rPr>
-        <w:t>Wikipedia: the free encyclopedia</w:t>
-      </w:r>
-      <w:r>
-        <w:t xml:space="preserve"> [online]. San Francisco (CA): Wikimedia Foundation, 2001- [cit. 2023-02-03]. Dostupné z: </w:t>
-      </w:r>
-      <w:hyperlink r:id="rId12" w:history="1">
+        <w:t xml:space="preserve">Wikipedia: </w:t>
+      </w:r>
+      <w:proofErr w:type="spellStart"/>
+      <w:r>
+        <w:rPr>
+          <w:i/>
+          <w:iCs/>
+        </w:rPr>
+        <w:t>the</w:t>
+      </w:r>
+      <w:proofErr w:type="spellEnd"/>
+      <w:r>
+        <w:rPr>
+          <w:i/>
+          <w:iCs/>
+        </w:rPr>
+        <w:t xml:space="preserve"> free </w:t>
+      </w:r>
+      <w:proofErr w:type="spellStart"/>
+      <w:r>
+        <w:rPr>
+          <w:i/>
+          <w:iCs/>
+        </w:rPr>
+        <w:t>encyclopedia</w:t>
+      </w:r>
+      <w:proofErr w:type="spellEnd"/>
+      <w:r>
+        <w:t xml:space="preserve"> [online]. San Francisco (CA): </w:t>
+      </w:r>
+      <w:proofErr w:type="spellStart"/>
+      <w:r>
+        <w:t>Wikimedia</w:t>
+      </w:r>
+      <w:proofErr w:type="spellEnd"/>
+      <w:r>
+        <w:t xml:space="preserve"> </w:t>
+      </w:r>
+      <w:proofErr w:type="spellStart"/>
+      <w:r>
+        <w:t>Foundation</w:t>
+      </w:r>
+      <w:proofErr w:type="spellEnd"/>
+      <w:r>
+        <w:t xml:space="preserve">, 2001- [cit. 2023-02-03]. Dostupné z: </w:t>
+      </w:r>
+      <w:hyperlink r:id="rId14" w:history="1">
         <w:r>
           <w:rPr>
             <w:rStyle w:val="Hypertextovodkaz"/>
@@ -3296,10 +3813,123 @@
           <w:i/>
           <w:iCs/>
         </w:rPr>
-        <w:t>Wikipedia: the free encyclopedia</w:t>
-      </w:r>
-      <w:r>
-        <w:t> [online]. San Francisco (CA): Wikimedia Foundation, 2001- [cit. 2023-02-03]. Dostupné z: https://en.wikipedia.org/wiki/JSON</w:t>
+        <w:t xml:space="preserve">Wikipedia: </w:t>
+      </w:r>
+      <w:proofErr w:type="spellStart"/>
+      <w:r>
+        <w:rPr>
+          <w:i/>
+          <w:iCs/>
+        </w:rPr>
+        <w:t>the</w:t>
+      </w:r>
+      <w:proofErr w:type="spellEnd"/>
+      <w:r>
+        <w:rPr>
+          <w:i/>
+          <w:iCs/>
+        </w:rPr>
+        <w:t xml:space="preserve"> free </w:t>
+      </w:r>
+      <w:proofErr w:type="spellStart"/>
+      <w:r>
+        <w:rPr>
+          <w:i/>
+          <w:iCs/>
+        </w:rPr>
+        <w:t>encyclopedia</w:t>
+      </w:r>
+      <w:proofErr w:type="spellEnd"/>
+      <w:r>
+        <w:t xml:space="preserve"> [online]. San Francisco (CA): </w:t>
+      </w:r>
+      <w:proofErr w:type="spellStart"/>
+      <w:r>
+        <w:t>Wikimedia</w:t>
+      </w:r>
+      <w:proofErr w:type="spellEnd"/>
+      <w:r>
+        <w:t xml:space="preserve"> </w:t>
+      </w:r>
+      <w:proofErr w:type="spellStart"/>
+      <w:r>
+        <w:t>Foundation</w:t>
+      </w:r>
+      <w:proofErr w:type="spellEnd"/>
+      <w:r>
+        <w:t xml:space="preserve">, 2001- [cit. 2023-02-03]. Dostupné z: </w:t>
+      </w:r>
+      <w:hyperlink r:id="rId15" w:history="1">
+        <w:r>
+          <w:rPr>
+            <w:rStyle w:val="Hypertextovodkaz"/>
+          </w:rPr>
+          <w:t>https://en.wikipedia.org/wiki/JSON</w:t>
+        </w:r>
+      </w:hyperlink>
+    </w:p>
+    <w:p>
+      <w:pPr>
+        <w:pStyle w:val="Odstavecseseznamem"/>
+        <w:numPr>
+          <w:ilvl w:val="0"/>
+          <w:numId w:val="13"/>
+        </w:numPr>
+        <w:jc w:val="left"/>
+      </w:pPr>
+      <w:r>
+        <w:t>GitHub. In: </w:t>
+      </w:r>
+      <w:r>
+        <w:rPr>
+          <w:i/>
+          <w:iCs/>
+        </w:rPr>
+        <w:t xml:space="preserve">Wikipedia: </w:t>
+      </w:r>
+      <w:proofErr w:type="spellStart"/>
+      <w:r>
+        <w:rPr>
+          <w:i/>
+          <w:iCs/>
+        </w:rPr>
+        <w:t>the</w:t>
+      </w:r>
+      <w:proofErr w:type="spellEnd"/>
+      <w:r>
+        <w:rPr>
+          <w:i/>
+          <w:iCs/>
+        </w:rPr>
+        <w:t xml:space="preserve"> free </w:t>
+      </w:r>
+      <w:proofErr w:type="spellStart"/>
+      <w:r>
+        <w:rPr>
+          <w:i/>
+          <w:iCs/>
+        </w:rPr>
+        <w:t>encyclopedia</w:t>
+      </w:r>
+      <w:proofErr w:type="spellEnd"/>
+      <w:r>
+        <w:t xml:space="preserve"> [online]. San Francisco (CA): </w:t>
+      </w:r>
+      <w:proofErr w:type="spellStart"/>
+      <w:r>
+        <w:t>Wikimedia</w:t>
+      </w:r>
+      <w:proofErr w:type="spellEnd"/>
+      <w:r>
+        <w:t xml:space="preserve"> </w:t>
+      </w:r>
+      <w:proofErr w:type="spellStart"/>
+      <w:r>
+        <w:t>Foundation</w:t>
+      </w:r>
+      <w:proofErr w:type="spellEnd"/>
+      <w:r>
+        <w:t>, 2001- [cit. 2023-02-13]. Dostupné z: https://cs.wikipedia.org/wiki/GitHub</w:t>
       </w:r>
     </w:p>
     <w:p/>
@@ -3335,7 +3965,7 @@
       <w:pPr>
         <w:pStyle w:val="Nadpis1"/>
       </w:pPr>
-      <w:bookmarkStart w:id="1" w:name="_Toc465598370"/>
+      <w:bookmarkStart w:id="2" w:name="_Toc465598370"/>
       <w:r>
         <w:t xml:space="preserve">Nadpis kapitoly: Times </w:t>
       </w:r>
@@ -3345,7 +3975,7 @@
       <w:r>
         <w:t xml:space="preserve"> Roman, 18 b, tučný, kapitálky, mezera za 18 b</w:t>
       </w:r>
-      <w:bookmarkEnd w:id="1"/>
+      <w:bookmarkEnd w:id="2"/>
     </w:p>
     <w:p>
       <w:r>
@@ -3356,7 +3986,7 @@
       <w:pPr>
         <w:pStyle w:val="Nadpis2"/>
       </w:pPr>
-      <w:bookmarkStart w:id="2" w:name="_Toc465598371"/>
+      <w:bookmarkStart w:id="3" w:name="_Toc465598371"/>
       <w:r>
         <w:t>Nadpis</w:t>
       </w:r>
@@ -3369,7 +3999,7 @@
       <w:r>
         <w:t xml:space="preserve"> New Roman, 16 b, tučný, mezera za 16 b</w:t>
       </w:r>
-      <w:bookmarkEnd w:id="2"/>
+      <w:bookmarkEnd w:id="3"/>
     </w:p>
     <w:p>
       <w:r>
@@ -3380,7 +4010,7 @@
       <w:pPr>
         <w:pStyle w:val="Nadpis3"/>
       </w:pPr>
-      <w:bookmarkStart w:id="3" w:name="_Toc465598372"/>
+      <w:bookmarkStart w:id="4" w:name="_Toc465598372"/>
       <w:r>
         <w:t xml:space="preserve">Nadpis 3. </w:t>
       </w:r>
@@ -3393,7 +4023,7 @@
       <w:r>
         <w:t>: Times New Roman, 14 b, tučný, mezera za 14 b</w:t>
       </w:r>
-      <w:bookmarkEnd w:id="3"/>
+      <w:bookmarkEnd w:id="4"/>
     </w:p>
     <w:p>
       <w:r>
@@ -3404,11 +4034,12 @@
       <w:pPr>
         <w:pStyle w:val="Nadpis2"/>
       </w:pPr>
-      <w:bookmarkStart w:id="4" w:name="_Toc465598373"/>
-      <w:r>
+      <w:bookmarkStart w:id="5" w:name="_Toc465598373"/>
+      <w:r>
+        <w:lastRenderedPageBreak/>
         <w:t>Parametry jednotlivých stylů</w:t>
       </w:r>
-      <w:bookmarkEnd w:id="4"/>
+      <w:bookmarkEnd w:id="5"/>
     </w:p>
     <w:p>
       <w:pPr>
@@ -3418,11 +4049,7 @@
         </w:rPr>
       </w:pPr>
       <w:r>
-        <w:t xml:space="preserve">Pro popis tabulek a obrázků použijte styl Titulek, nebo lépe funkci Wordu Vložit titulek. Díky tomu snadno vytvoříte seznam tabulek nebo obrázků a navíc zajistíte, že budete mít tabulky a obrázky číslovány průběžně v celé práci SOČ. Ale pozor, číslování tabulek a obrázků je </w:t>
-      </w:r>
-      <w:r>
-        <w:lastRenderedPageBreak/>
-        <w:t xml:space="preserve">nezávislé! To tedy znamená, že budete mít Tabulku 1 i Obrázek 1, nikoliv Tabulku </w:t>
+        <w:t xml:space="preserve">Pro popis tabulek a obrázků použijte styl Titulek, nebo lépe funkci Wordu Vložit titulek. Díky tomu snadno vytvoříte seznam tabulek nebo obrázků a navíc zajistíte, že budete mít tabulky a obrázky číslovány průběžně v celé práci SOČ. Ale pozor, číslování tabulek a obrázků je nezávislé! To tedy znamená, že budete mít Tabulku 1 i Obrázek 1, nikoliv Tabulku </w:t>
       </w:r>
       <w:smartTag w:uri="urn:schemas-microsoft-com:office:smarttags" w:element="metricconverter">
         <w:smartTagPr>
@@ -3448,7 +4075,7 @@
         <w:pStyle w:val="Titulek"/>
         <w:keepLines/>
       </w:pPr>
-      <w:bookmarkStart w:id="5" w:name="_Toc465598348"/>
+      <w:bookmarkStart w:id="6" w:name="_Toc465598348"/>
       <w:r>
         <w:t xml:space="preserve">Tab. </w:t>
       </w:r>
@@ -3476,7 +4103,7 @@
       <w:r>
         <w:t>: Přehled parametrů jednotlivých stylů textu: Times New Roman, 10 b</w:t>
       </w:r>
-      <w:bookmarkEnd w:id="5"/>
+      <w:bookmarkEnd w:id="6"/>
     </w:p>
     <w:tbl>
       <w:tblPr>
@@ -4237,7 +4864,7 @@
                     </pic:cNvPicPr>
                   </pic:nvPicPr>
                   <pic:blipFill>
-                    <a:blip r:embed="rId13">
+                    <a:blip r:embed="rId16">
                       <a:extLst>
                         <a:ext uri="{28A0092B-C50C-407E-A947-70E740481C1C}">
                           <a14:useLocalDpi xmlns:a14="http://schemas.microsoft.com/office/drawing/2010/main" val="0"/>
@@ -4273,7 +4900,7 @@
       <w:pPr>
         <w:pStyle w:val="Titulek"/>
       </w:pPr>
-      <w:bookmarkStart w:id="6" w:name="_Toc465598341"/>
+      <w:bookmarkStart w:id="7" w:name="_Toc465598341"/>
       <w:r>
         <w:t xml:space="preserve">Obr. </w:t>
       </w:r>
@@ -4301,13 +4928,13 @@
       <w:r>
         <w:t>: Logo soutěže Středoškolská odborná činnost: Times New Roman, 10 b</w:t>
       </w:r>
-      <w:bookmarkEnd w:id="6"/>
+      <w:bookmarkEnd w:id="7"/>
     </w:p>
     <w:p>
       <w:r>
         <w:t xml:space="preserve">Při tvorbě a popisu tabulek se řiďte </w:t>
       </w:r>
-      <w:hyperlink r:id="rId14" w:history="1">
+      <w:hyperlink r:id="rId17" w:history="1">
         <w:r>
           <w:rPr>
             <w:rStyle w:val="Hypertextovodkaz"/>
@@ -4329,11 +4956,11 @@
       <w:pPr>
         <w:pStyle w:val="Nadpis2"/>
       </w:pPr>
-      <w:bookmarkStart w:id="7" w:name="_Toc465598374"/>
+      <w:bookmarkStart w:id="8" w:name="_Toc465598374"/>
       <w:r>
         <w:t>Způsob citování</w:t>
       </w:r>
-      <w:bookmarkEnd w:id="7"/>
+      <w:bookmarkEnd w:id="8"/>
     </w:p>
     <w:p>
       <w:r>
@@ -4344,19 +4971,16 @@
       <w:pPr>
         <w:pStyle w:val="Nadpis3"/>
       </w:pPr>
-      <w:bookmarkStart w:id="8" w:name="_Toc465598375"/>
-      <w:r>
+      <w:bookmarkStart w:id="9" w:name="_Toc465598375"/>
+      <w:r>
+        <w:lastRenderedPageBreak/>
         <w:t>Odkazování v textu</w:t>
       </w:r>
-      <w:bookmarkEnd w:id="8"/>
-    </w:p>
-    <w:p>
-      <w:r>
-        <w:t xml:space="preserve">Za každou cizí myšlenkou, kterou v textu použijete, musí být tzv. bibliografický odkaz. Nezáleží přitom na tom, jestli se jedná o přesný přepis pasáže textu (citace, označeno </w:t>
-      </w:r>
-      <w:r>
-        <w:lastRenderedPageBreak/>
-        <w:t>uvozovkami), nebo volné převyprávění myšlenek vašimi vlastními slovy (parafráze, bez uvozovek).</w:t>
+      <w:bookmarkEnd w:id="9"/>
+    </w:p>
+    <w:p>
+      <w:r>
+        <w:t>Za každou cizí myšlenkou, kterou v textu použijete, musí být tzv. bibliografický odkaz. Nezáleží přitom na tom, jestli se jedná o přesný přepis pasáže textu (citace, označeno uvozovkami), nebo volné převyprávění myšlenek vašimi vlastními slovy (parafráze, bez uvozovek).</w:t>
       </w:r>
     </w:p>
     <w:p>
@@ -4392,7 +5016,23 @@
         <w:ind w:left="708"/>
       </w:pPr>
       <w:r>
-        <w:t>Více k tématu citací naleznete v různých přehledných textech (Biernatová, Skůpa, 2011, 136).</w:t>
+        <w:t>Více k tématu citací naleznete v různých přehledných textech (</w:t>
+      </w:r>
+      <w:proofErr w:type="spellStart"/>
+      <w:r>
+        <w:t>Biernatová</w:t>
+      </w:r>
+      <w:proofErr w:type="spellEnd"/>
+      <w:r>
+        <w:t xml:space="preserve">, </w:t>
+      </w:r>
+      <w:proofErr w:type="spellStart"/>
+      <w:r>
+        <w:t>Skůpa</w:t>
+      </w:r>
+      <w:proofErr w:type="spellEnd"/>
+      <w:r>
+        <w:t>, 2011, 136).</w:t>
       </w:r>
     </w:p>
     <w:p>
@@ -4469,11 +5109,11 @@
       <w:pPr>
         <w:pStyle w:val="Nadpis3"/>
       </w:pPr>
-      <w:bookmarkStart w:id="9" w:name="_Toc465598376"/>
+      <w:bookmarkStart w:id="10" w:name="_Toc465598376"/>
       <w:r>
         <w:t>Bibliografický záznam</w:t>
       </w:r>
-      <w:bookmarkEnd w:id="9"/>
+      <w:bookmarkEnd w:id="10"/>
     </w:p>
     <w:p>
       <w:r>
@@ -4482,7 +5122,7 @@
       <w:r>
         <w:t xml:space="preserve">bibliografických záznamů odpovídá normě ČSN ISO 690. K jejich snadnému vytváření doporučujeme použít některý z citačních manažerů (např. </w:t>
       </w:r>
-      <w:hyperlink r:id="rId15" w:history="1">
+      <w:hyperlink r:id="rId18" w:history="1">
         <w:r>
           <w:rPr>
             <w:rStyle w:val="Hypertextovodkaz"/>
@@ -4496,7 +5136,7 @@
       <w:r>
         <w:t xml:space="preserve"> normu ČSN ISO 690), např. </w:t>
       </w:r>
-      <w:hyperlink r:id="rId16" w:history="1">
+      <w:hyperlink r:id="rId19" w:history="1">
         <w:r>
           <w:rPr>
             <w:rStyle w:val="Hypertextovodkaz"/>
@@ -4525,12 +5165,12 @@
       <w:pPr>
         <w:pStyle w:val="Nadpis2"/>
       </w:pPr>
-      <w:bookmarkStart w:id="10" w:name="_Toc465598377"/>
+      <w:bookmarkStart w:id="11" w:name="_Toc465598377"/>
       <w:r>
         <w:lastRenderedPageBreak/>
         <w:t>Rozsah práce</w:t>
       </w:r>
-      <w:bookmarkEnd w:id="10"/>
+      <w:bookmarkEnd w:id="11"/>
     </w:p>
     <w:p>
       <w:r>
@@ -4547,11 +5187,11 @@
       <w:pPr>
         <w:pStyle w:val="Nadpis1"/>
       </w:pPr>
-      <w:bookmarkStart w:id="11" w:name="_Toc465598378"/>
+      <w:bookmarkStart w:id="12" w:name="_Toc465598378"/>
       <w:r>
         <w:t>Závěr</w:t>
       </w:r>
-      <w:bookmarkEnd w:id="11"/>
+      <w:bookmarkEnd w:id="12"/>
     </w:p>
     <w:p>
       <w:r>
@@ -4588,18 +5228,18 @@
       <w:pPr>
         <w:pStyle w:val="Nadpis1"/>
       </w:pPr>
-      <w:bookmarkStart w:id="12" w:name="_Toc465598379"/>
+      <w:bookmarkStart w:id="13" w:name="_Toc465598379"/>
       <w:r>
         <w:lastRenderedPageBreak/>
         <w:t>Použitá literatura</w:t>
       </w:r>
-      <w:bookmarkEnd w:id="12"/>
+      <w:bookmarkEnd w:id="13"/>
     </w:p>
     <w:p>
       <w:r>
         <w:t xml:space="preserve">BIERNÁTOVÁ, Olga, Jan SKŮPA. Bibliografické odkazy a citace dokumentů dle ČSN ISO 690 (01 0197) platné od 1. dubna 2011. [online]. c2004-2011 [cit. 2016-10-07]. Dostupné z: </w:t>
       </w:r>
-      <w:hyperlink r:id="rId17" w:history="1">
+      <w:hyperlink r:id="rId20" w:history="1">
         <w:r>
           <w:rPr>
             <w:rStyle w:val="Hypertextovodkaz"/>
@@ -4666,11 +5306,11 @@
       <w:pPr>
         <w:pStyle w:val="Nadpis1"/>
       </w:pPr>
-      <w:bookmarkStart w:id="13" w:name="_Toc465598380"/>
+      <w:bookmarkStart w:id="14" w:name="_Toc465598380"/>
       <w:r>
         <w:t>Seznam obrázků a tabulek</w:t>
       </w:r>
-      <w:bookmarkEnd w:id="13"/>
+      <w:bookmarkEnd w:id="14"/>
     </w:p>
     <w:p>
       <w:pPr>
@@ -4851,12 +5491,12 @@
       <w:pPr>
         <w:pStyle w:val="Nadpis1"/>
       </w:pPr>
-      <w:bookmarkStart w:id="14" w:name="_Toc465598381"/>
+      <w:bookmarkStart w:id="15" w:name="_Toc465598381"/>
       <w:r>
         <w:lastRenderedPageBreak/>
         <w:t>Příloha 1: Název přílohy</w:t>
       </w:r>
-      <w:bookmarkEnd w:id="14"/>
+      <w:bookmarkEnd w:id="15"/>
     </w:p>
     <w:p>
       <w:r>
@@ -4889,7 +5529,7 @@
     <w:p/>
     <w:p/>
     <w:sectPr>
-      <w:footerReference w:type="default" r:id="rId18"/>
+      <w:footerReference w:type="default" r:id="rId21"/>
       <w:pgSz w:w="11906" w:h="16838"/>
       <w:pgMar w:top="1418" w:right="851" w:bottom="1418" w:left="1985" w:header="709" w:footer="709" w:gutter="0"/>
       <w:cols w:space="708"/>
@@ -6698,11 +7338,11 @@
     <w:lsdException w:name="Table Subtle 1" w:semiHidden="1" w:unhideWhenUsed="1"/>
     <w:lsdException w:name="Table Subtle 2" w:semiHidden="1" w:unhideWhenUsed="1"/>
     <w:lsdException w:name="Table Web 1" w:semiHidden="1" w:unhideWhenUsed="1"/>
-    <w:lsdException w:name="Table Web 2" w:semiHidden="1"/>
-    <w:lsdException w:name="Table Web 3" w:semiHidden="1"/>
+    <w:lsdException w:name="Table Web 2" w:semiHidden="1" w:unhideWhenUsed="1"/>
+    <w:lsdException w:name="Table Web 3" w:semiHidden="1" w:unhideWhenUsed="1"/>
     <w:lsdException w:name="Balloon Text" w:semiHidden="1" w:unhideWhenUsed="1"/>
-    <w:lsdException w:name="Table Grid" w:locked="1" w:semiHidden="1" w:uiPriority="0"/>
-    <w:lsdException w:name="Table Theme" w:semiHidden="1"/>
+    <w:lsdException w:name="Table Grid" w:locked="1" w:uiPriority="0"/>
+    <w:lsdException w:name="Table Theme" w:semiHidden="1" w:unhideWhenUsed="1"/>
     <w:lsdException w:name="Placeholder Text" w:semiHidden="1"/>
     <w:lsdException w:name="No Spacing" w:uiPriority="1" w:qFormat="1"/>
     <w:lsdException w:name="Light Shading" w:uiPriority="60"/>

</xml_diff>